<commit_message>
Especificação Caso de uso Cadastrar Ocorrência
Especificação Caso de uso Cadastrar Ocorrência
</commit_message>
<xml_diff>
--- a/Especificação caso de uso Cadastrar Ocorrência.docx
+++ b/Especificação caso de uso Cadastrar Ocorrência.docx
@@ -1938,7 +1938,13 @@
         <w:rPr>
           <w:szCs w:val="28"/>
         </w:rPr>
-        <w:t xml:space="preserve">Listar </w:t>
+        <w:t>Cadastrar</w:t>
+      </w:r>
+      <w:r>
+        <w:rPr>
+          <w:szCs w:val="28"/>
+        </w:rPr>
+        <w:t xml:space="preserve"> </w:t>
       </w:r>
       <w:r>
         <w:rPr>

</xml_diff>